<commit_message>
Finalizing Readmes for each section
</commit_message>
<xml_diff>
--- a/section-3-system-design/System Design-1.docx
+++ b/section-3-system-design/System Design-1.docx
@@ -20,15 +20,51 @@
         <w:spacing w:after="0" w:line="240" w:lineRule="auto"/>
       </w:pPr>
       <w:r>
-        <w:t>Specific roles and users will be created for each team.</w:t>
-      </w:r>
-    </w:p>
-    <w:p>
-      <w:pPr>
-        <w:spacing w:after="0" w:line="240" w:lineRule="auto"/>
-      </w:pPr>
-      <w:r>
-        <w:t>The users are only allowed access to certain materialized views and not the underlying tables.</w:t>
+        <w:t>Specific roles and users will be created for each team</w:t>
+      </w:r>
+      <w:r>
+        <w:t xml:space="preserve"> within the database</w:t>
+      </w:r>
+      <w:r>
+        <w:t>.</w:t>
+      </w:r>
+    </w:p>
+    <w:p>
+      <w:pPr>
+        <w:spacing w:after="0" w:line="240" w:lineRule="auto"/>
+      </w:pPr>
+      <w:r>
+        <w:t>U</w:t>
+      </w:r>
+      <w:r>
+        <w:t xml:space="preserve">sers </w:t>
+      </w:r>
+      <w:r>
+        <w:t xml:space="preserve">in each team </w:t>
+      </w:r>
+      <w:r>
+        <w:t>are only allowed access to certain materialized views and not the underlying tables.</w:t>
+      </w:r>
+    </w:p>
+    <w:p>
+      <w:pPr>
+        <w:spacing w:after="0" w:line="240" w:lineRule="auto"/>
+      </w:pPr>
+    </w:p>
+    <w:p>
+      <w:pPr>
+        <w:spacing w:after="0" w:line="240" w:lineRule="auto"/>
+      </w:pPr>
+      <w:r>
+        <w:t>All users should not be able to access the base tables (transaction, customer, and product) directly.</w:t>
+      </w:r>
+    </w:p>
+    <w:p>
+      <w:pPr>
+        <w:spacing w:after="0" w:line="240" w:lineRule="auto"/>
+      </w:pPr>
+      <w:r>
+        <w:t>Materialized views or data marts should be created for them to access with the required data to avoid accidental updates/modifications.</w:t>
       </w:r>
     </w:p>
     <w:p>
@@ -59,6 +95,9 @@
       <w:r>
         <w:t>have access to the sales data</w:t>
       </w:r>
+      <w:r>
+        <w:t>.</w:t>
+      </w:r>
     </w:p>
     <w:p>
       <w:pPr>
@@ -70,7 +109,22 @@
         <w:spacing w:after="0" w:line="240" w:lineRule="auto"/>
       </w:pPr>
       <w:r>
-        <w:t>Create a materialized view with a query to retrieve the transaction data, filtering to only the transaction ID, items bought, total weight and, total price</w:t>
+        <w:t xml:space="preserve">Create a materialized view with </w:t>
+      </w:r>
+      <w:r>
+        <w:t>the</w:t>
+      </w:r>
+      <w:r>
+        <w:t xml:space="preserve"> query to retrieve the transaction data, filtering to only the transaction ID, items bought, total weight </w:t>
+      </w:r>
+      <w:r>
+        <w:t>and</w:t>
+      </w:r>
+      <w:r>
+        <w:t xml:space="preserve"> total price</w:t>
+      </w:r>
+      <w:r>
+        <w:t>.</w:t>
       </w:r>
     </w:p>
     <w:p>
@@ -96,13 +150,10 @@
         <w:spacing w:after="0" w:line="240" w:lineRule="auto"/>
       </w:pPr>
       <w:r>
-        <w:t xml:space="preserve">Create a trigger function to refresh the </w:t>
-      </w:r>
-      <w:r>
-        <w:t>materialized view</w:t>
-      </w:r>
-      <w:r>
-        <w:t xml:space="preserve"> after inserts, updates, or deletes to the base table</w:t>
+        <w:t>Create a trigger function to refresh the materialized view after inserts, updates, or deletes to the base table</w:t>
+      </w:r>
+      <w:r>
+        <w:t>.</w:t>
       </w:r>
     </w:p>
     <w:p>
@@ -136,6 +187,9 @@
       <w:r>
         <w:t xml:space="preserve"> and trigger the refresh</w:t>
       </w:r>
+      <w:r>
+        <w:t>.</w:t>
+      </w:r>
     </w:p>
     <w:p>
       <w:pPr>
@@ -162,6 +216,9 @@
       <w:r>
         <w:t>Manual or scheduled refreshing</w:t>
       </w:r>
+      <w:r>
+        <w:t>.</w:t>
+      </w:r>
     </w:p>
     <w:p>
       <w:pPr>
@@ -175,6 +232,9 @@
       <w:r>
         <w:t>Stale data depending on refresh frequency</w:t>
       </w:r>
+      <w:r>
+        <w:t>.</w:t>
+      </w:r>
     </w:p>
     <w:p>
       <w:pPr>
@@ -201,6 +261,9 @@
       <w:r>
         <w:t>Can be avoided using CONCURRENTLY during view creation</w:t>
       </w:r>
+      <w:r>
+        <w:t>.</w:t>
+      </w:r>
     </w:p>
     <w:p>
       <w:pPr>
@@ -212,6 +275,19 @@
         <w:spacing w:after="0" w:line="240" w:lineRule="auto"/>
       </w:pPr>
       <w:r>
+        <w:t>Security &amp; Control:</w:t>
+      </w:r>
+    </w:p>
+    <w:p>
+      <w:pPr>
+        <w:pStyle w:val="ListParagraph"/>
+        <w:numPr>
+          <w:ilvl w:val="1"/>
+          <w:numId w:val="1"/>
+        </w:numPr>
+        <w:spacing w:after="0" w:line="240" w:lineRule="auto"/>
+      </w:pPr>
+      <w:r>
         <w:t>Team should not update the table directly to modify the status of the transactions</w:t>
       </w:r>
     </w:p>
@@ -219,7 +295,7 @@
       <w:pPr>
         <w:pStyle w:val="ListParagraph"/>
         <w:numPr>
-          <w:ilvl w:val="1"/>
+          <w:ilvl w:val="2"/>
           <w:numId w:val="1"/>
         </w:numPr>
         <w:spacing w:after="0" w:line="240" w:lineRule="auto"/>
@@ -227,12 +303,15 @@
       <w:r>
         <w:t>A separate application/API should be used to authenticate and verify the team members</w:t>
       </w:r>
-    </w:p>
-    <w:p>
-      <w:pPr>
-        <w:pStyle w:val="ListParagraph"/>
-        <w:numPr>
-          <w:ilvl w:val="1"/>
+      <w:r>
+        <w:t xml:space="preserve"> and log the request.</w:t>
+      </w:r>
+    </w:p>
+    <w:p>
+      <w:pPr>
+        <w:pStyle w:val="ListParagraph"/>
+        <w:numPr>
+          <w:ilvl w:val="2"/>
           <w:numId w:val="1"/>
         </w:numPr>
         <w:spacing w:after="0" w:line="240" w:lineRule="auto"/>
@@ -240,6 +319,9 @@
       <w:r>
         <w:t>After verification, the application/API will submit the update query based on the transaction ID provided by the user</w:t>
       </w:r>
+      <w:r>
+        <w:t>.</w:t>
+      </w:r>
     </w:p>
     <w:p>
       <w:pPr>
@@ -264,7 +346,25 @@
         <w:spacing w:after="0" w:line="240" w:lineRule="auto"/>
       </w:pPr>
       <w:r>
-        <w:t>Create materialized views of the queries, allowing the team access to only specific parts of the data</w:t>
+        <w:t xml:space="preserve">Create materialized views of the queries, allowing the team access to </w:t>
+      </w:r>
+      <w:r>
+        <w:t xml:space="preserve">query </w:t>
+      </w:r>
+      <w:r>
+        <w:t>only specific parts of the data</w:t>
+      </w:r>
+      <w:r>
+        <w:t xml:space="preserve"> (</w:t>
+      </w:r>
+      <w:r>
+        <w:t>t</w:t>
+      </w:r>
+      <w:r>
+        <w:t>ransaction and customer tables)</w:t>
+      </w:r>
+      <w:r>
+        <w:t>.</w:t>
       </w:r>
     </w:p>
     <w:p>
@@ -277,7 +377,16 @@
         <w:spacing w:after="0" w:line="240" w:lineRule="auto"/>
       </w:pPr>
       <w:r>
-        <w:t>Materialized views should also prevent the team members from updating the tables</w:t>
+        <w:t xml:space="preserve">Materialized views should also prevent the team members from updating the </w:t>
+      </w:r>
+      <w:r>
+        <w:t xml:space="preserve">base </w:t>
+      </w:r>
+      <w:r>
+        <w:t>tables</w:t>
+      </w:r>
+      <w:r>
+        <w:t>.</w:t>
       </w:r>
     </w:p>
     <w:p>
@@ -292,21 +401,21 @@
       <w:r>
         <w:t>For analytics, would recommend using an OLAP database which is optimized for analytics workloads</w:t>
       </w:r>
-    </w:p>
-    <w:p>
-      <w:pPr>
-        <w:spacing w:after="0" w:line="240" w:lineRule="auto"/>
-      </w:pPr>
-    </w:p>
-    <w:p>
-      <w:pPr>
-        <w:spacing w:after="0" w:line="240" w:lineRule="auto"/>
-      </w:pPr>
-      <w:r>
-        <w:t>Sales</w:t>
-      </w:r>
-      <w:r>
-        <w:t xml:space="preserve"> Team:</w:t>
+      <w:r>
+        <w:t>.</w:t>
+      </w:r>
+    </w:p>
+    <w:p>
+      <w:pPr>
+        <w:spacing w:after="0" w:line="240" w:lineRule="auto"/>
+      </w:pPr>
+    </w:p>
+    <w:p>
+      <w:pPr>
+        <w:spacing w:after="0" w:line="240" w:lineRule="auto"/>
+      </w:pPr>
+      <w:r>
+        <w:t>Sales Team:</w:t>
       </w:r>
     </w:p>
     <w:p>
@@ -325,7 +434,10 @@
         <w:t xml:space="preserve">be able to </w:t>
       </w:r>
       <w:r>
-        <w:t>access the database/tables directly</w:t>
+        <w:t>access the tables directly</w:t>
+      </w:r>
+      <w:r>
+        <w:t>.</w:t>
       </w:r>
     </w:p>
     <w:p>
@@ -340,6 +452,9 @@
       <w:r>
         <w:t>Create a separate application/API to authenticate/verify the team members and, managed the update operations</w:t>
       </w:r>
+      <w:r>
+        <w:t xml:space="preserve"> and logging of the requests.</w:t>
+      </w:r>
     </w:p>
     <w:p>
       <w:pPr>
@@ -352,6 +467,9 @@
       </w:pPr>
       <w:r>
         <w:t>Delete operations should also be performed via the application/API</w:t>
+      </w:r>
+      <w:r>
+        <w:t>.</w:t>
       </w:r>
     </w:p>
     <w:sectPr>

</xml_diff>

<commit_message>
Added sql and python codes to insert and retrieve data for section-2. Fleshed out readmes.
</commit_message>
<xml_diff>
--- a/section-3-system-design/System Design-1.docx
+++ b/section-3-system-design/System Design-1.docx
@@ -7,7 +7,10 @@
         <w:spacing w:after="0" w:line="240" w:lineRule="auto"/>
       </w:pPr>
       <w:r>
-        <w:t>Design-1</w:t>
+        <w:t>System-d</w:t>
+      </w:r>
+      <w:r>
+        <w:t>esign-1</w:t>
       </w:r>
     </w:p>
     <w:p>

</xml_diff>